<commit_message>
restored price of PRODUKT to what it was before and redid A7.7
</commit_message>
<xml_diff>
--- a/Übung 5/Aufgabe 6.docx
+++ b/Übung 5/Aufgabe 6.docx
@@ -2581,16 +2581,19 @@
       <w:tab/>
       <w:t>Gruppe 1</w:t>
     </w:r>
-    <w:bookmarkStart w:id="0" w:name="_GoBack"/>
-    <w:bookmarkEnd w:id="0"/>
   </w:p>
   <w:p>
     <w:pPr>
       <w:pStyle w:val="Kopfzeile"/>
     </w:pPr>
     <w:r>
-      <w:t>Version 1</w:t>
+      <w:t xml:space="preserve">Version </w:t>
     </w:r>
+    <w:r>
+      <w:t>3</w:t>
+    </w:r>
+    <w:bookmarkStart w:id="0" w:name="_GoBack"/>
+    <w:bookmarkEnd w:id="0"/>
     <w:r>
       <w:tab/>
     </w:r>
@@ -2735,6 +2738,7 @@
     <w:lsdException w:name="HTML Sample" w:semiHidden="1" w:unhideWhenUsed="1"/>
     <w:lsdException w:name="HTML Typewriter" w:semiHidden="1" w:unhideWhenUsed="1"/>
     <w:lsdException w:name="HTML Variable" w:semiHidden="1" w:unhideWhenUsed="1"/>
+    <w:lsdException w:name="Normal Table" w:semiHidden="1" w:unhideWhenUsed="1"/>
     <w:lsdException w:name="annotation subject" w:semiHidden="1" w:unhideWhenUsed="1"/>
     <w:lsdException w:name="No List" w:semiHidden="1" w:unhideWhenUsed="1"/>
     <w:lsdException w:name="Outline List 1" w:semiHidden="1" w:unhideWhenUsed="1"/>
@@ -2778,8 +2782,10 @@
     <w:lsdException w:name="Table Elegant" w:semiHidden="1" w:unhideWhenUsed="1"/>
     <w:lsdException w:name="Table Professional" w:semiHidden="1" w:unhideWhenUsed="1"/>
     <w:lsdException w:name="Table Subtle 1" w:semiHidden="1" w:unhideWhenUsed="1"/>
+    <w:lsdException w:name="Table Subtle 2" w:semiHidden="1" w:unhideWhenUsed="1"/>
     <w:lsdException w:name="Table Web 1" w:semiHidden="1" w:unhideWhenUsed="1"/>
     <w:lsdException w:name="Table Web 2" w:semiHidden="1" w:unhideWhenUsed="1"/>
+    <w:lsdException w:name="Table Web 3" w:semiHidden="1" w:unhideWhenUsed="1"/>
     <w:lsdException w:name="Balloon Text" w:semiHidden="1" w:unhideWhenUsed="1"/>
     <w:lsdException w:name="Table Grid" w:uiPriority="39"/>
     <w:lsdException w:name="Table Theme" w:semiHidden="1" w:unhideWhenUsed="1"/>

</xml_diff>